<commit_message>
Updates for Week 14-15: progress slides + literature notes
</commit_message>
<xml_diff>
--- a/notes_literature.docx
+++ b/notes_literature.docx
@@ -155,9 +155,6 @@
           <w:ilvl w:val="0"/>
           <w:numId w:val="1"/>
         </w:numPr>
-        <w:rPr>
-          <w:rFonts w:hint="eastAsia"/>
-        </w:rPr>
       </w:pPr>
       <w:r>
         <w:t xml:space="preserve">Application in machine learning: </w:t>
@@ -257,9 +254,6 @@
           <w:ilvl w:val="0"/>
           <w:numId w:val="3"/>
         </w:numPr>
-        <w:rPr>
-          <w:rFonts w:hint="eastAsia"/>
-        </w:rPr>
       </w:pPr>
       <w:hyperlink r:id="rId11" w:history="1">
         <w:r>
@@ -397,9 +391,6 @@
     <w:p>
       <w:pPr>
         <w:ind w:left="720"/>
-        <w:rPr>
-          <w:rFonts w:hint="eastAsia"/>
-        </w:rPr>
       </w:pPr>
       <w:r>
         <w:rPr>
@@ -409,11 +400,6 @@
       </w:r>
     </w:p>
     <w:p>
-      <w:pPr>
-        <w:rPr>
-          <w:rFonts w:hint="eastAsia"/>
-        </w:rPr>
-      </w:pPr>
       <w:r>
         <w:rPr>
           <w:b/>
@@ -489,23 +475,12 @@
         <w:t>consisting</w:t>
       </w:r>
       <w:r>
-        <w:t xml:space="preserve"> of </w:t>
-      </w:r>
-      <w:proofErr w:type="gramStart"/>
-      <w:r>
-        <w:t>χ(</w:t>
-      </w:r>
-      <w:proofErr w:type="gramEnd"/>
-      <w:r>
-        <w:t>2) degenerate optical parametric</w:t>
+        <w:t xml:space="preserve"> of χ(2) degenerate optical parametric</w:t>
       </w:r>
     </w:p>
     <w:p>
       <w:pPr>
         <w:pStyle w:val="ListParagraph"/>
-        <w:rPr>
-          <w:rFonts w:hint="eastAsia"/>
-        </w:rPr>
       </w:pPr>
       <w:r>
         <w:t>oscillators (DOPOs)</w:t>
@@ -572,10 +547,7 @@
         <w:pStyle w:val="ListParagraph"/>
       </w:pPr>
       <w:r>
-        <w:t xml:space="preserve">Goal: </w:t>
-      </w:r>
-      <w:r>
-        <w:t xml:space="preserve">Further improve </w:t>
+        <w:t xml:space="preserve">Goal: Further improve </w:t>
       </w:r>
       <w:r>
         <w:t>CIM with chaotic amplitude control</w:t>
@@ -622,10 +594,7 @@
         <w:t xml:space="preserve"> </w:t>
       </w:r>
       <w:r>
-        <w:t>optimization</w:t>
-      </w:r>
-      <w:r>
-        <w:t xml:space="preserve"> </w:t>
+        <w:t xml:space="preserve">optimization </w:t>
       </w:r>
       <w:r>
         <w:t xml:space="preserve">such as Ising problem tuning. This algorithm </w:t>
@@ -654,195 +623,221 @@
           <w:numId w:val="3"/>
         </w:numPr>
       </w:pPr>
-      <w:r>
-        <w:t xml:space="preserve">The primary objective of this paper is the efficient implementation of Zeeman terms within Mean-Field CIM (MF-CIM) models that do not incorporate quantum noise terms and measurements [henceforth referred to as MFZ (Mean-Field-Zeeman)-CIM]. The mean-field CIM model is a physics-inspired heuristic solver that does not accurately represent the CIM’s behavior. However, due to their low computational costs, mean-field models are suitable for implementation with field programmable gate arrays (FPGAs) and for simulations on a large scale. So far, three approaches have been proposed to address the realization problem for CIM, namely, the </w:t>
-      </w:r>
-      <w:r>
-        <w:rPr>
-          <w:b/>
-          <w:bCs/>
-        </w:rPr>
-        <w:t>absolute mean amplitude method</w:t>
-      </w:r>
-      <w:r>
-        <w:rPr>
-          <w:rFonts w:hint="eastAsia"/>
-          <w:b/>
-          <w:bCs/>
-        </w:rPr>
-        <w:t xml:space="preserve"> </w:t>
-      </w:r>
-      <w:r>
-        <w:rPr>
-          <w:rFonts w:hint="eastAsia"/>
-          <w:b/>
-          <w:bCs/>
-        </w:rPr>
-        <w:t>（</w:t>
-      </w:r>
-      <w:r>
-        <w:rPr>
-          <w:rFonts w:hint="eastAsia"/>
-          <w:b/>
-          <w:bCs/>
-        </w:rPr>
-        <w:t>2016</w:t>
-      </w:r>
-      <w:r>
-        <w:rPr>
-          <w:rFonts w:hint="eastAsia"/>
-          <w:b/>
-          <w:bCs/>
-        </w:rPr>
-        <w:t>）</w:t>
-      </w:r>
-      <w:r>
-        <w:rPr>
-          <w:b/>
-          <w:bCs/>
-        </w:rPr>
-        <w:t>,</w:t>
-      </w:r>
-      <w:r>
-        <w:rPr>
-          <w:b/>
-          <w:bCs/>
-        </w:rPr>
-        <w:t xml:space="preserve"> </w:t>
-      </w:r>
-      <w:r>
-        <w:rPr>
-          <w:b/>
-          <w:bCs/>
-        </w:rPr>
-        <w:t>the auxiliary spin method</w:t>
-      </w:r>
-      <w:r>
-        <w:rPr>
-          <w:rFonts w:hint="eastAsia"/>
-          <w:b/>
-          <w:bCs/>
-        </w:rPr>
-        <w:t xml:space="preserve"> (2021)</w:t>
-      </w:r>
-      <w:r>
-        <w:rPr>
-          <w:b/>
-          <w:bCs/>
-        </w:rPr>
-        <w:t>, and the chaotic amplitude control (CAC) method</w:t>
-      </w:r>
-      <w:r>
-        <w:rPr>
-          <w:rFonts w:hint="eastAsia"/>
-          <w:b/>
-          <w:bCs/>
-        </w:rPr>
-        <w:t xml:space="preserve"> (2022)</w:t>
-      </w:r>
-      <w:r>
-        <w:t>.</w:t>
-      </w:r>
-      <w:hyperlink r:id="rId15" w:history="1"/>
-      <w:r>
-        <w:t> In this paper, we examine the applicability of CAC to realizing the Zeeman term in MFZ-CIM.</w:t>
-      </w:r>
-    </w:p>
-    <w:p/>
-    <w:p/>
-    <w:p/>
-    <w:p/>
-    <w:p/>
-    <w:p/>
-    <w:p/>
-    <w:p>
-      <w:pPr>
-        <w:rPr>
-          <w:rFonts w:hint="eastAsia"/>
-        </w:rPr>
-      </w:pPr>
-      <w:r>
-        <w:rPr>
-          <w:b/>
-          <w:bCs/>
-        </w:rPr>
-        <w:lastRenderedPageBreak/>
-        <w:t>Applied Physics Research Group, Vrije Universiteit Brussel, Pleinlaan 2, 1050, Brussels, Belgium</w:t>
-      </w:r>
-      <w:r>
-        <w:rPr>
-          <w:rFonts w:hint="eastAsia"/>
-        </w:rPr>
-        <w:t xml:space="preserve"> (</w:t>
-      </w:r>
-      <w:r>
-        <w:rPr>
-          <w:rFonts w:hint="eastAsia"/>
-          <w:b/>
-          <w:bCs/>
-          <w:color w:val="FF0000"/>
-        </w:rPr>
-        <w:t>VUB</w:t>
-      </w:r>
-      <w:r>
-        <w:rPr>
-          <w:rFonts w:hint="eastAsia"/>
-        </w:rPr>
-        <w:t>)</w:t>
-      </w:r>
-    </w:p>
-    <w:p>
-      <w:r>
-        <w:t>opto-electronic oscillator</w:t>
-      </w:r>
-      <w:r>
-        <w:rPr>
-          <w:rFonts w:hint="eastAsia"/>
-        </w:rPr>
-        <w:t xml:space="preserve"> based Ising machine</w:t>
-      </w:r>
-    </w:p>
-    <w:p>
-      <w:hyperlink r:id="rId16" w:history="1">
+      <w:hyperlink r:id="rId15" w:history="1">
         <w:r>
           <w:rPr>
             <w:rStyle w:val="Hyperlink"/>
           </w:rPr>
-          <w:t>A poor man’s coherent Ising machine based on opto-electronic feedback systems for solving optimizati</w:t>
+          <w:t>Mean-field coherent Ising machines with artificial Zeeman ter</w:t>
         </w:r>
         <w:r>
           <w:rPr>
             <w:rStyle w:val="Hyperlink"/>
           </w:rPr>
-          <w:t>o</w:t>
+          <w:t>m</w:t>
         </w:r>
         <w:r>
           <w:rPr>
             <w:rStyle w:val="Hyperlink"/>
           </w:rPr>
-          <w:t>n problems</w:t>
+          <w:t>s</w:t>
         </w:r>
       </w:hyperlink>
       <w:r>
         <w:rPr>
           <w:rFonts w:hint="eastAsia"/>
         </w:rPr>
+        <w:t xml:space="preserve"> (2023)</w:t>
+      </w:r>
+    </w:p>
+    <w:p>
+      <w:pPr>
+        <w:pStyle w:val="ListParagraph"/>
+      </w:pPr>
+      <w:r>
+        <w:t xml:space="preserve">The primary objective of this paper is the efficient implementation of Zeeman terms within Mean-Field CIM (MF-CIM) models that do not incorporate quantum noise terms and measurements [henceforth referred to as MFZ (Mean-Field-Zeeman)-CIM]. The mean-field CIM model is a physics-inspired heuristic solver that does not accurately represent the CIM’s behavior. However, due to their low computational costs, mean-field models are suitable for implementation with field programmable gate arrays (FPGAs) and for simulations on a large scale. So far, three approaches have been proposed to address the realization problem for CIM, namely, the </w:t>
+      </w:r>
+      <w:r>
+        <w:rPr>
+          <w:b/>
+          <w:bCs/>
+        </w:rPr>
+        <w:t>absolute mean amplitude method</w:t>
+      </w:r>
+      <w:r>
+        <w:rPr>
+          <w:rFonts w:hint="eastAsia"/>
+          <w:b/>
+          <w:bCs/>
+        </w:rPr>
         <w:t xml:space="preserve"> </w:t>
       </w:r>
       <w:r>
         <w:rPr>
           <w:rFonts w:hint="eastAsia"/>
+          <w:b/>
+          <w:bCs/>
+        </w:rPr>
+        <w:t>（</w:t>
+      </w:r>
+      <w:r>
+        <w:rPr>
+          <w:rFonts w:hint="eastAsia"/>
+          <w:b/>
+          <w:bCs/>
+        </w:rPr>
+        <w:t>2016</w:t>
+      </w:r>
+      <w:r>
+        <w:rPr>
+          <w:rFonts w:hint="eastAsia"/>
+          <w:b/>
+          <w:bCs/>
+        </w:rPr>
+        <w:t>）</w:t>
+      </w:r>
+      <w:r>
+        <w:rPr>
+          <w:b/>
+          <w:bCs/>
+        </w:rPr>
+        <w:t>, the auxiliary spin method</w:t>
+      </w:r>
+      <w:r>
+        <w:rPr>
+          <w:rFonts w:hint="eastAsia"/>
+          <w:b/>
+          <w:bCs/>
+        </w:rPr>
+        <w:t xml:space="preserve"> (2021)</w:t>
+      </w:r>
+      <w:r>
+        <w:rPr>
+          <w:b/>
+          <w:bCs/>
+        </w:rPr>
+        <w:t>, and the chaotic amplitude control (CAC) method</w:t>
+      </w:r>
+      <w:r>
+        <w:rPr>
+          <w:rFonts w:hint="eastAsia"/>
+          <w:b/>
+          <w:bCs/>
+        </w:rPr>
+        <w:t xml:space="preserve"> (2022)</w:t>
+      </w:r>
+      <w:r>
+        <w:t>.</w:t>
+      </w:r>
+      <w:hyperlink r:id="rId16" w:history="1"/>
+      <w:r>
+        <w:t> In this paper, we examine the applicability of CAC to realizing the Zeeman term in MFZ-CIM.</w:t>
+      </w:r>
+    </w:p>
+    <w:p>
+      <w:pPr>
+        <w:pStyle w:val="ListParagraph"/>
+      </w:pPr>
+    </w:p>
+    <w:p>
+      <w:pPr>
+        <w:pStyle w:val="ListParagraph"/>
+      </w:pPr>
+      <w:r>
+        <w:t>Coherent Ising Machines with Optical Error Correction Circuits</w:t>
+      </w:r>
+      <w:r>
+        <w:rPr>
+          <w:rFonts w:hint="eastAsia"/>
+        </w:rPr>
+        <w:t xml:space="preserve"> (2021)</w:t>
+      </w:r>
+    </w:p>
+    <w:p>
+      <w:pPr>
+        <w:pStyle w:val="ListParagraph"/>
+        <w:rPr>
+          <w:rFonts w:hint="eastAsia"/>
+        </w:rPr>
+      </w:pPr>
+      <w:r>
+        <w:t>Control of amplitude homogeneity in coherent ising machines with artificial zeeman terms (2022).</w:t>
+      </w:r>
+    </w:p>
+    <w:p>
+      <w:pPr>
+        <w:pStyle w:val="ListParagraph"/>
+      </w:pPr>
+    </w:p>
+    <w:p/>
+    <w:p/>
+    <w:p/>
+    <w:p>
+      <w:r>
+        <w:rPr>
+          <w:b/>
+          <w:bCs/>
+        </w:rPr>
+        <w:lastRenderedPageBreak/>
+        <w:t>Applied Physics Research Group, Vrije Universiteit Brussel, Pleinlaan 2, 1050, Brussels, Belgium</w:t>
+      </w:r>
+      <w:r>
+        <w:rPr>
+          <w:rFonts w:hint="eastAsia"/>
+        </w:rPr>
+        <w:t xml:space="preserve"> (</w:t>
+      </w:r>
+      <w:r>
+        <w:rPr>
+          <w:rFonts w:hint="eastAsia"/>
+          <w:b/>
+          <w:bCs/>
+          <w:color w:val="FF0000"/>
+        </w:rPr>
+        <w:t>VUB</w:t>
+      </w:r>
+      <w:r>
+        <w:rPr>
+          <w:rFonts w:hint="eastAsia"/>
+        </w:rPr>
+        <w:t>)</w:t>
+      </w:r>
+    </w:p>
+    <w:p>
+      <w:r>
+        <w:t>opto-electronic oscillator</w:t>
+      </w:r>
+      <w:r>
+        <w:rPr>
+          <w:rFonts w:hint="eastAsia"/>
+        </w:rPr>
+        <w:t xml:space="preserve"> based Ising machine</w:t>
+      </w:r>
+    </w:p>
+    <w:p>
+      <w:hyperlink r:id="rId17" w:history="1">
+        <w:r>
+          <w:rPr>
+            <w:rStyle w:val="Hyperlink"/>
+          </w:rPr>
+          <w:t>A poor man’s coherent Ising machine based on opto-electronic feedback systems for solving optimization problems</w:t>
+        </w:r>
+      </w:hyperlink>
+      <w:r>
+        <w:rPr>
+          <w:rFonts w:hint="eastAsia"/>
+        </w:rPr>
+        <w:t xml:space="preserve"> </w:t>
+      </w:r>
+      <w:r>
+        <w:rPr>
+          <w:rFonts w:hint="eastAsia"/>
         </w:rPr>
         <w:t>(2019)</w:t>
       </w:r>
     </w:p>
     <w:p>
-      <w:pPr>
-        <w:rPr>
-          <w:rFonts w:hint="eastAsia"/>
-        </w:rPr>
-      </w:pPr>
-      <w:hyperlink r:id="rId17" w:history="1">
+      <w:hyperlink r:id="rId18" w:history="1">
         <w:r>
           <w:rPr>
             <w:rStyle w:val="Hyperlink"/>
@@ -863,16 +858,14 @@
           <w:b/>
           <w:bCs/>
           <w:color w:val="FF0000"/>
-          <w:lang w:val="de-DE"/>
-        </w:rPr>
-      </w:pPr>
-      <w:r>
-        <w:rPr>
-          <w:rFonts w:hint="eastAsia"/>
-          <w:b/>
-          <w:bCs/>
-          <w:color w:val="FF0000"/>
-          <w:lang w:val="de-DE"/>
+        </w:rPr>
+      </w:pPr>
+      <w:r>
+        <w:rPr>
+          <w:rFonts w:hint="eastAsia"/>
+          <w:b/>
+          <w:bCs/>
+          <w:color w:val="FF0000"/>
         </w:rPr>
         <w:t xml:space="preserve">(VUB + </w:t>
       </w:r>
@@ -881,7 +874,6 @@
           <w:b/>
           <w:bCs/>
           <w:color w:val="FF0000"/>
-          <w:lang w:val="de-DE"/>
         </w:rPr>
         <w:t>Hewlett Packard Labs</w:t>
       </w:r>
@@ -891,13 +883,12 @@
           <w:b/>
           <w:bCs/>
           <w:color w:val="FF0000"/>
-          <w:lang w:val="de-DE"/>
         </w:rPr>
         <w:t>)</w:t>
       </w:r>
     </w:p>
     <w:p>
-      <w:hyperlink r:id="rId18" w:history="1">
+      <w:hyperlink r:id="rId19" w:anchor="author-information" w:history="1">
         <w:r>
           <w:rPr>
             <w:rStyle w:val="Hyperlink"/>
@@ -925,12 +916,7 @@
       </w:r>
     </w:p>
     <w:p>
-      <w:pPr>
-        <w:rPr>
-          <w:rFonts w:hint="eastAsia"/>
-        </w:rPr>
-      </w:pPr>
-      <w:hyperlink r:id="rId19" w:history="1">
+      <w:hyperlink r:id="rId20" w:anchor="_=_" w:history="1">
         <w:r>
           <w:rPr>
             <w:rStyle w:val="Hyperlink"/>
@@ -946,7 +932,7 @@
       </w:r>
     </w:p>
     <w:p>
-      <w:hyperlink r:id="rId20" w:history="1">
+      <w:hyperlink r:id="rId21" w:history="1">
         <w:r>
           <w:rPr>
             <w:rStyle w:val="Hyperlink"/>
@@ -1002,6 +988,9 @@
     </w:p>
     <w:p>
       <w:r>
+        <w:rPr>
+          <w:noProof/>
+        </w:rPr>
         <w:lastRenderedPageBreak/>
         <w:drawing>
           <wp:inline distT="0" distB="0" distL="0" distR="0" wp14:anchorId="0F299049" wp14:editId="1E7DA8B5">
@@ -1019,7 +1008,7 @@
                     <pic:cNvPicPr/>
                   </pic:nvPicPr>
                   <pic:blipFill>
-                    <a:blip r:embed="rId21"/>
+                    <a:blip r:embed="rId22"/>
                     <a:stretch>
                       <a:fillRect/>
                     </a:stretch>
@@ -1043,7 +1032,6 @@
     <w:p>
       <w:pPr>
         <w:rPr>
-          <w:rFonts w:hint="eastAsia"/>
           <w:b/>
           <w:bCs/>
           <w:color w:val="FF0000"/>
@@ -1093,15 +1081,7 @@
         </w:numPr>
       </w:pPr>
       <w:r>
-        <w:t xml:space="preserve">Integrated Coherent Ising Machines Based on Self-Phase Modulation in </w:t>
-      </w:r>
-      <w:proofErr w:type="spellStart"/>
-      <w:r>
-        <w:t>Microring</w:t>
-      </w:r>
-      <w:proofErr w:type="spellEnd"/>
-      <w:r>
-        <w:t xml:space="preserve"> Resonators</w:t>
+        <w:t>Integrated Coherent Ising Machines Based on Self-Phase Modulation in Microring Resonators</w:t>
       </w:r>
       <w:r>
         <w:rPr>
@@ -1118,16 +1098,7 @@
           <w:numId w:val="5"/>
         </w:numPr>
       </w:pPr>
-    </w:p>
-    <w:p>
-      <w:pPr>
-        <w:pStyle w:val="ListParagraph"/>
-        <w:numPr>
-          <w:ilvl w:val="0"/>
-          <w:numId w:val="5"/>
-        </w:numPr>
-      </w:pPr>
-      <w:hyperlink r:id="rId22" w:history="1">
+      <w:hyperlink r:id="rId23" w:history="1">
         <w:r>
           <w:rPr>
             <w:rStyle w:val="Hyperlink"/>
@@ -1145,40 +1116,163 @@
     <w:p>
       <w:pPr>
         <w:pStyle w:val="ListParagraph"/>
-        <w:rPr>
-          <w:rFonts w:hint="eastAsia"/>
-        </w:rPr>
       </w:pPr>
       <w:r>
         <w:t>a fifth-order nonlinearity to have more hyperparameters and a large noise regime to facilitate exploration</w:t>
       </w:r>
     </w:p>
+    <w:p>
+      <w:pPr>
+        <w:rPr>
+          <w:rFonts w:hint="eastAsia"/>
+          <w:color w:val="FF0000"/>
+        </w:rPr>
+      </w:pPr>
+      <w:r>
+        <w:rPr>
+          <w:b/>
+          <w:bCs/>
+          <w:color w:val="FF0000"/>
+        </w:rPr>
+        <w:t>Columbia University</w:t>
+      </w:r>
+      <w:r>
+        <w:rPr>
+          <w:rFonts w:hint="eastAsia"/>
+          <w:b/>
+          <w:bCs/>
+          <w:color w:val="FF0000"/>
+        </w:rPr>
+        <w:t>+</w:t>
+      </w:r>
+      <w:r>
+        <w:rPr>
+          <w:b/>
+          <w:bCs/>
+          <w:color w:val="FF0000"/>
+        </w:rPr>
+        <w:t>Cornell University</w:t>
+      </w:r>
+    </w:p>
+    <w:p>
+      <w:pPr>
+        <w:pStyle w:val="ListParagraph"/>
+        <w:numPr>
+          <w:ilvl w:val="0"/>
+          <w:numId w:val="7"/>
+        </w:numPr>
+      </w:pPr>
+      <w:hyperlink r:id="rId24" w:history="1">
+        <w:r>
+          <w:rPr>
+            <w:rStyle w:val="Hyperlink"/>
+          </w:rPr>
+          <w:t>Demonstration of chip-based coupled degenerate optical parametric oscillators for realizing a nanophotonic spin-glass</w:t>
+        </w:r>
+      </w:hyperlink>
+      <w:r>
+        <w:rPr>
+          <w:rFonts w:hint="eastAsia"/>
+        </w:rPr>
+        <w:t xml:space="preserve"> (2020)</w:t>
+      </w:r>
+    </w:p>
+    <w:p>
+      <w:pPr>
+        <w:rPr>
+          <w:b/>
+          <w:bCs/>
+          <w:color w:val="FF0000"/>
+        </w:rPr>
+      </w:pPr>
+      <w:r>
+        <w:rPr>
+          <w:b/>
+          <w:bCs/>
+          <w:color w:val="FF0000"/>
+        </w:rPr>
+        <w:t>Korea Advanced Institute of Science and Technology, KAIST</w:t>
+      </w:r>
+      <w:r>
+        <w:rPr>
+          <w:rFonts w:hint="eastAsia"/>
+          <w:b/>
+          <w:bCs/>
+          <w:color w:val="FF0000"/>
+        </w:rPr>
+        <w:t xml:space="preserve"> + </w:t>
+      </w:r>
+      <w:r>
+        <w:rPr>
+          <w:b/>
+          <w:bCs/>
+          <w:color w:val="FF0000"/>
+        </w:rPr>
+        <w:t>Daegu-Gyeongbuk Institute of Science and Technology, DGIST</w:t>
+      </w:r>
+      <w:r>
+        <w:rPr>
+          <w:rFonts w:hint="eastAsia"/>
+          <w:b/>
+          <w:bCs/>
+          <w:color w:val="FF0000"/>
+        </w:rPr>
+        <w:t>, Korea</w:t>
+      </w:r>
+    </w:p>
+    <w:p>
+      <w:pPr>
+        <w:pStyle w:val="ListParagraph"/>
+        <w:numPr>
+          <w:ilvl w:val="0"/>
+          <w:numId w:val="8"/>
+        </w:numPr>
+      </w:pPr>
+      <w:hyperlink r:id="rId25" w:history="1">
+        <w:r>
+          <w:rPr>
+            <w:rStyle w:val="Hyperlink"/>
+          </w:rPr>
+          <w:t>Low Power Coherent Ising Machine Based on Mechanical Kerr Nonlinearity</w:t>
+        </w:r>
+      </w:hyperlink>
+      <w:r>
+        <w:rPr>
+          <w:rFonts w:hint="eastAsia"/>
+        </w:rPr>
+        <w:t xml:space="preserve"> (2023)</w:t>
+      </w:r>
+    </w:p>
+    <w:p>
+      <w:pPr>
+        <w:rPr>
+          <w:rFonts w:hint="eastAsia"/>
+        </w:rPr>
+      </w:pPr>
+    </w:p>
     <w:p/>
-    <w:p/>
-    <w:p/>
-    <w:p>
-      <w:pPr>
-        <w:rPr>
-          <w:rFonts w:hint="eastAsia"/>
-          <w:b/>
-          <w:bCs/>
-          <w:color w:val="FF0000"/>
-        </w:rPr>
-      </w:pPr>
-      <w:r>
-        <w:rPr>
-          <w:rFonts w:hint="eastAsia"/>
-          <w:b/>
-          <w:bCs/>
-          <w:color w:val="FF0000"/>
-        </w:rPr>
+    <w:p>
+      <w:pPr>
+        <w:rPr>
+          <w:b/>
+          <w:bCs/>
+          <w:color w:val="FF0000"/>
+        </w:rPr>
+      </w:pPr>
+      <w:r>
+        <w:rPr>
+          <w:rFonts w:hint="eastAsia"/>
+          <w:b/>
+          <w:bCs/>
+          <w:color w:val="FF0000"/>
+        </w:rPr>
+        <w:lastRenderedPageBreak/>
         <w:t>Others</w:t>
       </w:r>
     </w:p>
     <w:p>
       <w:pPr>
         <w:rPr>
-          <w:rFonts w:hint="eastAsia"/>
           <w:b/>
           <w:bCs/>
           <w:color w:val="FF0000"/>
@@ -1267,12 +1361,7 @@
       </w:r>
     </w:p>
     <w:p>
-      <w:pPr>
-        <w:rPr>
-          <w:rFonts w:hint="eastAsia"/>
-        </w:rPr>
-      </w:pPr>
-      <w:hyperlink r:id="rId23" w:history="1">
+      <w:hyperlink r:id="rId26" w:history="1">
         <w:r>
           <w:rPr>
             <w:rStyle w:val="Hyperlink"/>
@@ -1288,7 +1377,7 @@
       </w:r>
     </w:p>
     <w:p>
-      <w:hyperlink r:id="rId24" w:history="1">
+      <w:hyperlink r:id="rId27" w:history="1">
         <w:r>
           <w:rPr>
             <w:rStyle w:val="Hyperlink"/>
@@ -1330,11 +1419,6 @@
       </w:r>
     </w:p>
     <w:p>
-      <w:pPr>
-        <w:rPr>
-          <w:rFonts w:hint="eastAsia"/>
-        </w:rPr>
-      </w:pPr>
       <w:r>
         <w:t>High-performance combinatorial optimization based on classical mechanics</w:t>
       </w:r>
@@ -1343,7 +1427,7 @@
       </w:r>
     </w:p>
     <w:p>
-      <w:hyperlink r:id="rId25" w:history="1">
+      <w:hyperlink r:id="rId28" w:history="1">
         <w:r>
           <w:rPr>
             <w:rStyle w:val="Hyperlink"/>
@@ -1359,7 +1443,7 @@
       </w:r>
     </w:p>
     <w:p>
-      <w:hyperlink r:id="rId26" w:history="1">
+      <w:hyperlink r:id="rId29" w:history="1">
         <w:r>
           <w:rPr>
             <w:rStyle w:val="Hyperlink"/>
@@ -1418,6 +1502,9 @@
     </w:p>
     <w:p>
       <w:r>
+        <w:rPr>
+          <w:noProof/>
+        </w:rPr>
         <w:drawing>
           <wp:inline distT="0" distB="0" distL="0" distR="0" wp14:anchorId="0C747CCD" wp14:editId="6C3216AA">
             <wp:extent cx="5972810" cy="515620"/>
@@ -1434,7 +1521,7 @@
                     <pic:cNvPicPr/>
                   </pic:nvPicPr>
                   <pic:blipFill>
-                    <a:blip r:embed="rId27"/>
+                    <a:blip r:embed="rId30"/>
                     <a:stretch>
                       <a:fillRect/>
                     </a:stretch>
@@ -1506,24 +1593,17 @@
       </w:r>
     </w:p>
     <w:p>
-      <w:hyperlink r:id="rId28" w:history="1">
+      <w:pPr>
+        <w:rPr>
+          <w:rFonts w:hint="eastAsia"/>
+        </w:rPr>
+      </w:pPr>
+      <w:hyperlink r:id="rId31" w:history="1">
         <w:r>
           <w:rPr>
             <w:rStyle w:val="Hyperlink"/>
           </w:rPr>
-          <w:t>Biased Ising Model Using Two Coupled Kerr Para</w:t>
-        </w:r>
-        <w:r>
-          <w:rPr>
-            <w:rStyle w:val="Hyperlink"/>
-          </w:rPr>
-          <w:t>m</w:t>
-        </w:r>
-        <w:r>
-          <w:rPr>
-            <w:rStyle w:val="Hyperlink"/>
-          </w:rPr>
-          <w:t>etric Oscillators with External Force</w:t>
+          <w:t>Biased Ising Model Using Two Coupled Kerr Parametric Oscillators with External Force</w:t>
         </w:r>
       </w:hyperlink>
       <w:r>
@@ -1532,95 +1612,11 @@
         </w:rPr>
         <w:t>(2024)</w:t>
       </w:r>
-    </w:p>
-    <w:p>
-      <w:pPr>
-        <w:rPr>
-          <w:rFonts w:hint="eastAsia"/>
-          <w:b/>
-          <w:bCs/>
-          <w:color w:val="FF0000"/>
-        </w:rPr>
-      </w:pPr>
-      <w:r>
-        <w:rPr>
-          <w:b/>
-          <w:bCs/>
-          <w:color w:val="FF0000"/>
-        </w:rPr>
-        <w:t>Korea Advanced Institute of Science and Technology, KAIST</w:t>
-      </w:r>
-      <w:r>
-        <w:rPr>
-          <w:rFonts w:hint="eastAsia"/>
-          <w:b/>
-          <w:bCs/>
-          <w:color w:val="FF0000"/>
-        </w:rPr>
-        <w:t xml:space="preserve"> + </w:t>
-      </w:r>
-      <w:r>
-        <w:rPr>
-          <w:b/>
-          <w:bCs/>
-          <w:color w:val="FF0000"/>
-        </w:rPr>
-        <w:t>Daegu-</w:t>
-      </w:r>
-      <w:proofErr w:type="spellStart"/>
-      <w:r>
-        <w:rPr>
-          <w:b/>
-          <w:bCs/>
-          <w:color w:val="FF0000"/>
-        </w:rPr>
-        <w:t>Gyeongbuk</w:t>
-      </w:r>
-      <w:proofErr w:type="spellEnd"/>
-      <w:r>
-        <w:rPr>
-          <w:b/>
-          <w:bCs/>
-          <w:color w:val="FF0000"/>
-        </w:rPr>
-        <w:t xml:space="preserve"> Institute of Science and Technology, DGIST</w:t>
-      </w:r>
-      <w:r>
-        <w:rPr>
-          <w:rFonts w:hint="eastAsia"/>
-          <w:b/>
-          <w:bCs/>
-          <w:color w:val="FF0000"/>
-        </w:rPr>
-        <w:t>, Korea</w:t>
-      </w:r>
-    </w:p>
-    <w:p>
-      <w:hyperlink r:id="rId29" w:history="1">
-        <w:r>
-          <w:rPr>
-            <w:rStyle w:val="Hyperlink"/>
-          </w:rPr>
-          <w:t>Low Power Coheren</w:t>
-        </w:r>
-        <w:r>
-          <w:rPr>
-            <w:rStyle w:val="Hyperlink"/>
-          </w:rPr>
-          <w:t>t</w:t>
-        </w:r>
-        <w:r>
-          <w:rPr>
-            <w:rStyle w:val="Hyperlink"/>
-          </w:rPr>
-          <w:t xml:space="preserve"> Ising Machine Based on Mechanical Kerr Nonlinearity</w:t>
-        </w:r>
-      </w:hyperlink>
-      <w:r>
-        <w:rPr>
-          <w:rFonts w:hint="eastAsia"/>
-        </w:rPr>
-        <w:t xml:space="preserve"> (2023)</w:t>
+      <w:r>
+        <w:rPr>
+          <w:rFonts w:hint="eastAsia"/>
+        </w:rPr>
+        <w:t>: for quantum computing</w:t>
       </w:r>
     </w:p>
     <w:p>
@@ -1660,7 +1656,6 @@
     <w:p>
       <w:pPr>
         <w:rPr>
-          <w:rFonts w:hint="eastAsia"/>
           <w:u w:val="single"/>
         </w:rPr>
       </w:pPr>
@@ -1673,32 +1668,13 @@
     </w:p>
     <w:p>
       <w:r>
-        <w:t xml:space="preserve">thin-film lithium niobate </w:t>
-      </w:r>
-      <w:proofErr w:type="gramStart"/>
-      <w:r>
-        <w:t>have</w:t>
-      </w:r>
-      <w:proofErr w:type="gramEnd"/>
-      <w:r>
-        <w:t xml:space="preserve"> enabled realization of nanophotonic OPOs with substantial miniaturization and threshold enhancement due to the sub-micron modal confinement.</w:t>
-      </w:r>
-    </w:p>
-    <w:p>
-      <w:r>
-        <w:t xml:space="preserve">implement a 40-pulse, time-multiplexed optical parametric oscillator in thin-film lithium niobate </w:t>
-      </w:r>
-      <w:proofErr w:type="spellStart"/>
-      <w:r>
-        <w:t>nanophotonics</w:t>
-      </w:r>
-      <w:proofErr w:type="spellEnd"/>
-      <w:r>
-        <w:t xml:space="preserve"> and demonstrate the independent phase behavior of the pulses in </w:t>
-      </w:r>
+        <w:t>thin-film lithium niobate have enabled realization of nanophotonic OPOs with substantial miniaturization and threshold enhancement due to the sub-micron modal confinement.</w:t>
+      </w:r>
+    </w:p>
+    <w:p>
       <w:r>
         <w:lastRenderedPageBreak/>
-        <w:t>the degenerate and non-degenerate regimes, enabling scalable optical computers and complex simulators.</w:t>
+        <w:t>implement a 40-pulse, time-multiplexed optical parametric oscillator in thin-film lithium niobate nanophotonics and demonstrate the independent phase behavior of the pulses in the degenerate and non-degenerate regimes, enabling scalable optical computers and complex simulators.</w:t>
       </w:r>
     </w:p>
     <w:p/>
@@ -1706,8 +1682,22 @@
       <w:pPr>
         <w:rPr>
           <w:rFonts w:hint="eastAsia"/>
-        </w:rPr>
-      </w:pPr>
+          <w:b/>
+          <w:bCs/>
+          <w:color w:val="FF0000"/>
+        </w:rPr>
+      </w:pPr>
+      <w:r>
+        <w:rPr>
+          <w:rFonts w:hint="eastAsia"/>
+          <w:b/>
+          <w:bCs/>
+          <w:color w:val="FF0000"/>
+        </w:rPr>
+        <w:t xml:space="preserve">Summary of researching goals: </w:t>
+      </w:r>
+    </w:p>
+    <w:p>
       <w:r>
         <w:t>M</w:t>
       </w:r>
@@ -1860,26 +1850,13 @@
       </w:r>
     </w:p>
     <w:p>
-      <w:pPr>
-        <w:rPr>
-          <w:rFonts w:hint="eastAsia"/>
-        </w:rPr>
-      </w:pPr>
-      <w:hyperlink r:id="rId30" w:history="1">
+      <w:hyperlink r:id="rId32" w:history="1">
         <w:r>
           <w:rPr>
             <w:rStyle w:val="Hyperlink"/>
           </w:rPr>
-          <w:t xml:space="preserve">Effect of loss mechanisms on Kerr-nonlinear resonator </w:t>
+          <w:t>Effect of loss mechanisms on Kerr-nonlinear resonator behaviour</w:t>
         </w:r>
-        <w:proofErr w:type="spellStart"/>
-        <w:r>
-          <w:rPr>
-            <w:rStyle w:val="Hyperlink"/>
-          </w:rPr>
-          <w:t>behaviour</w:t>
-        </w:r>
-        <w:proofErr w:type="spellEnd"/>
       </w:hyperlink>
       <w:r>
         <w:rPr>
@@ -1895,23 +1872,7 @@
     </w:p>
     <w:p>
       <w:r>
-        <w:t xml:space="preserve">The degradation of Kerr-nonlinear </w:t>
-      </w:r>
-      <w:proofErr w:type="spellStart"/>
-      <w:r>
-        <w:t>behaviour</w:t>
-      </w:r>
-      <w:proofErr w:type="spellEnd"/>
-      <w:r>
-        <w:t xml:space="preserve"> in resonating structures due to optical loss is investigated. From this, the feasibility of ultrafast, Kerr-nonlinear operation is derived for the </w:t>
-      </w:r>
-      <w:proofErr w:type="spellStart"/>
-      <w:r>
-        <w:t>AlGaAs</w:t>
-      </w:r>
-      <w:proofErr w:type="spellEnd"/>
-      <w:r>
-        <w:t xml:space="preserve"> and Si material system.</w:t>
+        <w:t>The degradation of Kerr-nonlinear behaviour in resonating structures due to optical loss is investigated. From this, the feasibility of ultrafast, Kerr-nonlinear operation is derived for the AlGaAs and Si material system.</w:t>
       </w:r>
     </w:p>
     <w:p>
@@ -1920,11 +1881,6 @@
       </w:r>
     </w:p>
     <w:p>
-      <w:pPr>
-        <w:rPr>
-          <w:rFonts w:hint="eastAsia"/>
-        </w:rPr>
-      </w:pPr>
       <w:r>
         <w:rPr>
           <w:rFonts w:hint="eastAsia"/>
@@ -1935,7 +1891,6 @@
     <w:p>
       <w:pPr>
         <w:rPr>
-          <w:rFonts w:hint="eastAsia"/>
           <w:b/>
           <w:bCs/>
         </w:rPr>
@@ -2228,6 +2183,95 @@
     </w:lvl>
   </w:abstractNum>
   <w:abstractNum w:abstractNumId="3" w15:restartNumberingAfterBreak="0">
+    <w:nsid w:val="470F5D66"/>
+    <w:multiLevelType w:val="hybridMultilevel"/>
+    <w:tmpl w:val="D182F588"/>
+    <w:lvl w:ilvl="0" w:tplc="0409000F">
+      <w:start w:val="1"/>
+      <w:numFmt w:val="decimal"/>
+      <w:lvlText w:val="%1."/>
+      <w:lvlJc w:val="left"/>
+      <w:pPr>
+        <w:ind w:left="720" w:hanging="360"/>
+      </w:pPr>
+      <w:rPr>
+        <w:rFonts w:hint="default"/>
+      </w:rPr>
+    </w:lvl>
+    <w:lvl w:ilvl="1" w:tplc="04090019" w:tentative="1">
+      <w:start w:val="1"/>
+      <w:numFmt w:val="lowerLetter"/>
+      <w:lvlText w:val="%2."/>
+      <w:lvlJc w:val="left"/>
+      <w:pPr>
+        <w:ind w:left="1440" w:hanging="360"/>
+      </w:pPr>
+    </w:lvl>
+    <w:lvl w:ilvl="2" w:tplc="0409001B" w:tentative="1">
+      <w:start w:val="1"/>
+      <w:numFmt w:val="lowerRoman"/>
+      <w:lvlText w:val="%3."/>
+      <w:lvlJc w:val="right"/>
+      <w:pPr>
+        <w:ind w:left="2160" w:hanging="180"/>
+      </w:pPr>
+    </w:lvl>
+    <w:lvl w:ilvl="3" w:tplc="0409000F" w:tentative="1">
+      <w:start w:val="1"/>
+      <w:numFmt w:val="decimal"/>
+      <w:lvlText w:val="%4."/>
+      <w:lvlJc w:val="left"/>
+      <w:pPr>
+        <w:ind w:left="2880" w:hanging="360"/>
+      </w:pPr>
+    </w:lvl>
+    <w:lvl w:ilvl="4" w:tplc="04090019" w:tentative="1">
+      <w:start w:val="1"/>
+      <w:numFmt w:val="lowerLetter"/>
+      <w:lvlText w:val="%5."/>
+      <w:lvlJc w:val="left"/>
+      <w:pPr>
+        <w:ind w:left="3600" w:hanging="360"/>
+      </w:pPr>
+    </w:lvl>
+    <w:lvl w:ilvl="5" w:tplc="0409001B" w:tentative="1">
+      <w:start w:val="1"/>
+      <w:numFmt w:val="lowerRoman"/>
+      <w:lvlText w:val="%6."/>
+      <w:lvlJc w:val="right"/>
+      <w:pPr>
+        <w:ind w:left="4320" w:hanging="180"/>
+      </w:pPr>
+    </w:lvl>
+    <w:lvl w:ilvl="6" w:tplc="0409000F" w:tentative="1">
+      <w:start w:val="1"/>
+      <w:numFmt w:val="decimal"/>
+      <w:lvlText w:val="%7."/>
+      <w:lvlJc w:val="left"/>
+      <w:pPr>
+        <w:ind w:left="5040" w:hanging="360"/>
+      </w:pPr>
+    </w:lvl>
+    <w:lvl w:ilvl="7" w:tplc="04090019" w:tentative="1">
+      <w:start w:val="1"/>
+      <w:numFmt w:val="lowerLetter"/>
+      <w:lvlText w:val="%8."/>
+      <w:lvlJc w:val="left"/>
+      <w:pPr>
+        <w:ind w:left="5760" w:hanging="360"/>
+      </w:pPr>
+    </w:lvl>
+    <w:lvl w:ilvl="8" w:tplc="0409001B" w:tentative="1">
+      <w:start w:val="1"/>
+      <w:numFmt w:val="lowerRoman"/>
+      <w:lvlText w:val="%9."/>
+      <w:lvlJc w:val="right"/>
+      <w:pPr>
+        <w:ind w:left="6480" w:hanging="180"/>
+      </w:pPr>
+    </w:lvl>
+  </w:abstractNum>
+  <w:abstractNum w:abstractNumId="4" w15:restartNumberingAfterBreak="0">
     <w:nsid w:val="623977E1"/>
     <w:multiLevelType w:val="multilevel"/>
     <w:tmpl w:val="78D2A77A"/>
@@ -2340,7 +2384,7 @@
       </w:pPr>
     </w:lvl>
   </w:abstractNum>
-  <w:abstractNum w:abstractNumId="4" w15:restartNumberingAfterBreak="0">
+  <w:abstractNum w:abstractNumId="5" w15:restartNumberingAfterBreak="0">
     <w:nsid w:val="633668AB"/>
     <w:multiLevelType w:val="hybridMultilevel"/>
     <w:tmpl w:val="0A5E36C4"/>
@@ -2429,10 +2473,99 @@
       </w:pPr>
     </w:lvl>
   </w:abstractNum>
-  <w:abstractNum w:abstractNumId="5" w15:restartNumberingAfterBreak="0">
+  <w:abstractNum w:abstractNumId="6" w15:restartNumberingAfterBreak="0">
     <w:nsid w:val="6AF210F7"/>
     <w:multiLevelType w:val="hybridMultilevel"/>
     <w:tmpl w:val="4BA089C8"/>
+    <w:lvl w:ilvl="0" w:tplc="0409000F">
+      <w:start w:val="1"/>
+      <w:numFmt w:val="decimal"/>
+      <w:lvlText w:val="%1."/>
+      <w:lvlJc w:val="left"/>
+      <w:pPr>
+        <w:ind w:left="720" w:hanging="360"/>
+      </w:pPr>
+      <w:rPr>
+        <w:rFonts w:hint="default"/>
+      </w:rPr>
+    </w:lvl>
+    <w:lvl w:ilvl="1" w:tplc="04090019" w:tentative="1">
+      <w:start w:val="1"/>
+      <w:numFmt w:val="lowerLetter"/>
+      <w:lvlText w:val="%2."/>
+      <w:lvlJc w:val="left"/>
+      <w:pPr>
+        <w:ind w:left="1440" w:hanging="360"/>
+      </w:pPr>
+    </w:lvl>
+    <w:lvl w:ilvl="2" w:tplc="0409001B" w:tentative="1">
+      <w:start w:val="1"/>
+      <w:numFmt w:val="lowerRoman"/>
+      <w:lvlText w:val="%3."/>
+      <w:lvlJc w:val="right"/>
+      <w:pPr>
+        <w:ind w:left="2160" w:hanging="180"/>
+      </w:pPr>
+    </w:lvl>
+    <w:lvl w:ilvl="3" w:tplc="0409000F" w:tentative="1">
+      <w:start w:val="1"/>
+      <w:numFmt w:val="decimal"/>
+      <w:lvlText w:val="%4."/>
+      <w:lvlJc w:val="left"/>
+      <w:pPr>
+        <w:ind w:left="2880" w:hanging="360"/>
+      </w:pPr>
+    </w:lvl>
+    <w:lvl w:ilvl="4" w:tplc="04090019" w:tentative="1">
+      <w:start w:val="1"/>
+      <w:numFmt w:val="lowerLetter"/>
+      <w:lvlText w:val="%5."/>
+      <w:lvlJc w:val="left"/>
+      <w:pPr>
+        <w:ind w:left="3600" w:hanging="360"/>
+      </w:pPr>
+    </w:lvl>
+    <w:lvl w:ilvl="5" w:tplc="0409001B" w:tentative="1">
+      <w:start w:val="1"/>
+      <w:numFmt w:val="lowerRoman"/>
+      <w:lvlText w:val="%6."/>
+      <w:lvlJc w:val="right"/>
+      <w:pPr>
+        <w:ind w:left="4320" w:hanging="180"/>
+      </w:pPr>
+    </w:lvl>
+    <w:lvl w:ilvl="6" w:tplc="0409000F" w:tentative="1">
+      <w:start w:val="1"/>
+      <w:numFmt w:val="decimal"/>
+      <w:lvlText w:val="%7."/>
+      <w:lvlJc w:val="left"/>
+      <w:pPr>
+        <w:ind w:left="5040" w:hanging="360"/>
+      </w:pPr>
+    </w:lvl>
+    <w:lvl w:ilvl="7" w:tplc="04090019" w:tentative="1">
+      <w:start w:val="1"/>
+      <w:numFmt w:val="lowerLetter"/>
+      <w:lvlText w:val="%8."/>
+      <w:lvlJc w:val="left"/>
+      <w:pPr>
+        <w:ind w:left="5760" w:hanging="360"/>
+      </w:pPr>
+    </w:lvl>
+    <w:lvl w:ilvl="8" w:tplc="0409001B" w:tentative="1">
+      <w:start w:val="1"/>
+      <w:numFmt w:val="lowerRoman"/>
+      <w:lvlText w:val="%9."/>
+      <w:lvlJc w:val="right"/>
+      <w:pPr>
+        <w:ind w:left="6480" w:hanging="180"/>
+      </w:pPr>
+    </w:lvl>
+  </w:abstractNum>
+  <w:abstractNum w:abstractNumId="7" w15:restartNumberingAfterBreak="0">
+    <w:nsid w:val="77DA43D6"/>
+    <w:multiLevelType w:val="hybridMultilevel"/>
+    <w:tmpl w:val="84FE9042"/>
     <w:lvl w:ilvl="0" w:tplc="0409000F">
       <w:start w:val="1"/>
       <w:numFmt w:val="decimal"/>
@@ -2522,19 +2655,25 @@
     <w:abstractNumId w:val="1"/>
   </w:num>
   <w:num w:numId="2" w16cid:durableId="942762600">
-    <w:abstractNumId w:val="3"/>
+    <w:abstractNumId w:val="4"/>
   </w:num>
   <w:num w:numId="3" w16cid:durableId="29113708">
     <w:abstractNumId w:val="0"/>
   </w:num>
   <w:num w:numId="4" w16cid:durableId="1120222191">
-    <w:abstractNumId w:val="4"/>
+    <w:abstractNumId w:val="5"/>
   </w:num>
   <w:num w:numId="5" w16cid:durableId="193033315">
     <w:abstractNumId w:val="2"/>
   </w:num>
   <w:num w:numId="6" w16cid:durableId="1425345033">
-    <w:abstractNumId w:val="5"/>
+    <w:abstractNumId w:val="6"/>
+  </w:num>
+  <w:num w:numId="7" w16cid:durableId="1349522448">
+    <w:abstractNumId w:val="3"/>
+  </w:num>
+  <w:num w:numId="8" w16cid:durableId="1888760749">
+    <w:abstractNumId w:val="7"/>
   </w:num>
 </w:numbering>
 </file>

</xml_diff>